<commit_message>
Update the css style.
</commit_message>
<xml_diff>
--- a/readme.docx
+++ b/readme.docx
@@ -56,34 +56,11 @@
         <w:jc w:val="left"/>
       </w:pPr>
       <w:r>
-        <w:rPr>
-          <w:rFonts w:ascii="宋体" w:hAnsi="宋体" w:eastAsia="宋体" w:cs="宋体"/>
-          <w:kern w:val="0"/>
-          <w:sz w:val="24"/>
-          <w:szCs w:val="24"/>
-          <w:lang w:val="en-US" w:eastAsia="zh-CN" w:bidi="ar"/>
-        </w:rPr>
         <w:drawing>
-          <wp:anchor distT="0" distB="0" distL="114300" distR="114300" simplePos="0" relativeHeight="251658240" behindDoc="1" locked="0" layoutInCell="1" allowOverlap="1">
-            <wp:simplePos x="0" y="0"/>
-            <wp:positionH relativeFrom="column">
-              <wp:posOffset>-145415</wp:posOffset>
-            </wp:positionH>
-            <wp:positionV relativeFrom="paragraph">
-              <wp:posOffset>91440</wp:posOffset>
-            </wp:positionV>
-            <wp:extent cx="6010275" cy="1591945"/>
-            <wp:effectExtent l="0" t="0" r="9525" b="8255"/>
-            <wp:wrapTight wrapText="bothSides">
-              <wp:wrapPolygon>
-                <wp:start x="0" y="0"/>
-                <wp:lineTo x="0" y="21454"/>
-                <wp:lineTo x="21566" y="21454"/>
-                <wp:lineTo x="21566" y="0"/>
-                <wp:lineTo x="0" y="0"/>
-              </wp:wrapPolygon>
-            </wp:wrapTight>
-            <wp:docPr id="1" name="图片 1" descr="IMG_256"/>
+          <wp:inline distT="0" distB="0" distL="114300" distR="114300">
+            <wp:extent cx="5271135" cy="1908175"/>
+            <wp:effectExtent l="0" t="0" r="5715" b="15875"/>
+            <wp:docPr id="3" name="图片 1"/>
             <wp:cNvGraphicFramePr>
               <a:graphicFrameLocks xmlns:a="http://schemas.openxmlformats.org/drawingml/2006/main" noChangeAspect="1"/>
             </wp:cNvGraphicFramePr>
@@ -91,7 +68,7 @@
               <a:graphicData uri="http://schemas.openxmlformats.org/drawingml/2006/picture">
                 <pic:pic xmlns:pic="http://schemas.openxmlformats.org/drawingml/2006/picture">
                   <pic:nvPicPr>
-                    <pic:cNvPr id="1" name="图片 1" descr="IMG_256"/>
+                    <pic:cNvPr id="3" name="图片 1"/>
                     <pic:cNvPicPr>
                       <a:picLocks noChangeAspect="1"/>
                     </pic:cNvPicPr>
@@ -105,132 +82,7 @@
                   <pic:spPr>
                     <a:xfrm>
                       <a:off x="0" y="0"/>
-                      <a:ext cx="6010275" cy="1591945"/>
-                    </a:xfrm>
-                    <a:prstGeom prst="rect">
-                      <a:avLst/>
-                    </a:prstGeom>
-                    <a:noFill/>
-                    <a:ln w="9525">
-                      <a:noFill/>
-                    </a:ln>
-                  </pic:spPr>
-                </pic:pic>
-              </a:graphicData>
-            </a:graphic>
-          </wp:anchor>
-        </w:drawing>
-      </w:r>
-    </w:p>
-    <w:p>
-      <w:pPr>
-        <w:rPr>
-          <w:rFonts w:hint="eastAsia"/>
-          <w:sz w:val="28"/>
-          <w:szCs w:val="28"/>
-          <w:lang w:val="en-US" w:eastAsia="zh-CN"/>
-        </w:rPr>
-      </w:pPr>
-      <w:r>
-        <w:rPr>
-          <w:rFonts w:hint="eastAsia"/>
-          <w:sz w:val="28"/>
-          <w:szCs w:val="28"/>
-          <w:lang w:val="en-US" w:eastAsia="zh-CN"/>
-        </w:rPr>
-        <w:t>插件参数：</w:t>
-      </w:r>
-    </w:p>
-    <w:p>
-      <w:pPr>
-        <w:spacing w:beforeLines="0" w:afterLines="0"/>
-        <w:jc w:val="left"/>
-        <w:rPr>
-          <w:rFonts w:hint="eastAsia" w:ascii="新宋体" w:hAnsi="新宋体" w:eastAsia="新宋体"/>
-          <w:color w:val="008000"/>
-          <w:sz w:val="19"/>
-          <w:highlight w:val="white"/>
-          <w:lang w:val="en-US" w:eastAsia="zh-CN"/>
-        </w:rPr>
-      </w:pPr>
-      <w:r>
-        <w:rPr>
-          <w:rFonts w:hint="eastAsia" w:ascii="新宋体" w:hAnsi="新宋体" w:eastAsia="新宋体"/>
-          <w:color w:val="800080"/>
-          <w:sz w:val="19"/>
-          <w:highlight w:val="white"/>
-        </w:rPr>
-        <w:t>list</w:t>
-      </w:r>
-      <w:r>
-        <w:rPr>
-          <w:rFonts w:hint="eastAsia" w:ascii="新宋体" w:hAnsi="新宋体" w:eastAsia="新宋体"/>
-          <w:color w:val="000000"/>
-          <w:sz w:val="19"/>
-          <w:highlight w:val="white"/>
-        </w:rPr>
-        <w:t xml:space="preserve">: [], </w:t>
-      </w:r>
-      <w:r>
-        <w:rPr>
-          <w:rFonts w:hint="eastAsia" w:ascii="新宋体" w:hAnsi="新宋体" w:eastAsia="新宋体"/>
-          <w:color w:val="008000"/>
-          <w:sz w:val="19"/>
-          <w:highlight w:val="white"/>
-        </w:rPr>
-        <w:t>//滚动内容</w:t>
-      </w:r>
-      <w:r>
-        <w:rPr>
-          <w:rFonts w:hint="eastAsia" w:ascii="新宋体" w:hAnsi="新宋体" w:eastAsia="新宋体"/>
-          <w:color w:val="008000"/>
-          <w:sz w:val="19"/>
-          <w:highlight w:val="white"/>
-          <w:lang w:val="en-US" w:eastAsia="zh-CN"/>
-        </w:rPr>
-        <w:t xml:space="preserve">  传入需要显示的数组，默认会在Html上突出部分显示数组中的第二个</w:t>
-      </w:r>
-    </w:p>
-    <w:p>
-      <w:pPr>
-        <w:spacing w:beforeLines="0" w:afterLines="0"/>
-        <w:jc w:val="left"/>
-        <w:rPr>
-          <w:rFonts w:hint="eastAsia" w:ascii="新宋体" w:hAnsi="新宋体" w:eastAsia="新宋体"/>
-          <w:color w:val="008000"/>
-          <w:sz w:val="19"/>
-          <w:highlight w:val="white"/>
-          <w:lang w:val="en-US" w:eastAsia="zh-CN"/>
-        </w:rPr>
-      </w:pPr>
-      <w:r>
-        <w:drawing>
-          <wp:inline distT="0" distB="0" distL="114300" distR="114300">
-            <wp:extent cx="3514090" cy="1695450"/>
-            <wp:effectExtent l="0" t="0" r="10160" b="0"/>
-            <wp:docPr id="2" name="图片 2"/>
-            <wp:cNvGraphicFramePr>
-              <a:graphicFrameLocks xmlns:a="http://schemas.openxmlformats.org/drawingml/2006/main" noChangeAspect="1"/>
-            </wp:cNvGraphicFramePr>
-            <a:graphic xmlns:a="http://schemas.openxmlformats.org/drawingml/2006/main">
-              <a:graphicData uri="http://schemas.openxmlformats.org/drawingml/2006/picture">
-                <pic:pic xmlns:pic="http://schemas.openxmlformats.org/drawingml/2006/picture">
-                  <pic:nvPicPr>
-                    <pic:cNvPr id="2" name="图片 2"/>
-                    <pic:cNvPicPr>
-                      <a:picLocks noChangeAspect="1"/>
-                    </pic:cNvPicPr>
-                  </pic:nvPicPr>
-                  <pic:blipFill>
-                    <a:blip r:embed="rId5"/>
-                    <a:stretch>
-                      <a:fillRect/>
-                    </a:stretch>
-                  </pic:blipFill>
-                  <pic:spPr>
-                    <a:xfrm>
-                      <a:off x="0" y="0"/>
-                      <a:ext cx="3514090" cy="1695450"/>
+                      <a:ext cx="5271135" cy="1908175"/>
                     </a:xfrm>
                     <a:prstGeom prst="rect">
                       <a:avLst/>
@@ -246,59 +98,30 @@
           </wp:inline>
         </w:drawing>
       </w:r>
-      <w:bookmarkStart w:id="0" w:name="_GoBack"/>
-      <w:bookmarkEnd w:id="0"/>
     </w:p>
     <w:p>
       <w:pPr>
         <w:rPr>
-          <w:rFonts w:hint="eastAsia" w:ascii="新宋体" w:hAnsi="新宋体" w:eastAsia="新宋体"/>
-          <w:color w:val="008000"/>
-          <w:sz w:val="19"/>
-          <w:highlight w:val="white"/>
+          <w:rFonts w:hint="eastAsia"/>
+          <w:sz w:val="28"/>
+          <w:szCs w:val="28"/>
           <w:lang w:val="en-US" w:eastAsia="zh-CN"/>
         </w:rPr>
       </w:pPr>
       <w:r>
         <w:rPr>
-          <w:rFonts w:hint="eastAsia" w:ascii="新宋体" w:hAnsi="新宋体" w:eastAsia="新宋体"/>
-          <w:color w:val="008B8B"/>
-          <w:sz w:val="19"/>
-          <w:highlight w:val="white"/>
-        </w:rPr>
-        <w:t>speed</w:t>
-      </w:r>
-      <w:r>
-        <w:rPr>
-          <w:rFonts w:hint="eastAsia" w:ascii="新宋体" w:hAnsi="新宋体" w:eastAsia="新宋体"/>
-          <w:color w:val="000000"/>
-          <w:sz w:val="19"/>
-          <w:highlight w:val="white"/>
-        </w:rPr>
-        <w:t xml:space="preserve">: 2000 </w:t>
-      </w:r>
-      <w:r>
-        <w:rPr>
-          <w:rFonts w:hint="eastAsia" w:ascii="新宋体" w:hAnsi="新宋体" w:eastAsia="新宋体"/>
-          <w:color w:val="008000"/>
-          <w:sz w:val="19"/>
-          <w:highlight w:val="white"/>
-        </w:rPr>
-        <w:t>//滚动速度</w:t>
-      </w:r>
-      <w:r>
-        <w:rPr>
-          <w:rFonts w:hint="eastAsia" w:ascii="新宋体" w:hAnsi="新宋体" w:eastAsia="新宋体"/>
-          <w:color w:val="008000"/>
-          <w:sz w:val="19"/>
-          <w:highlight w:val="white"/>
-          <w:lang w:val="en-US" w:eastAsia="zh-CN"/>
-        </w:rPr>
-        <w:t xml:space="preserve">  滑动或点击上下按钮时滚动速度 1000位一秒.</w:t>
+          <w:rFonts w:hint="eastAsia"/>
+          <w:sz w:val="28"/>
+          <w:szCs w:val="28"/>
+          <w:lang w:val="en-US" w:eastAsia="zh-CN"/>
+        </w:rPr>
+        <w:t>插件参数：</w:t>
       </w:r>
     </w:p>
     <w:p>
       <w:pPr>
+        <w:spacing w:beforeLines="0" w:afterLines="0"/>
+        <w:jc w:val="left"/>
         <w:rPr>
           <w:rFonts w:hint="eastAsia" w:ascii="新宋体" w:hAnsi="新宋体" w:eastAsia="新宋体"/>
           <w:color w:val="008000"/>
@@ -314,7 +137,7 @@
           <w:sz w:val="19"/>
           <w:highlight w:val="white"/>
         </w:rPr>
-        <w:t>placement</w:t>
+        <w:t>list</w:t>
       </w:r>
       <w:r>
         <w:rPr>
@@ -323,25 +146,7 @@
           <w:sz w:val="19"/>
           <w:highlight w:val="white"/>
         </w:rPr>
-        <w:t xml:space="preserve">: </w:t>
-      </w:r>
-      <w:r>
-        <w:rPr>
-          <w:rFonts w:hint="eastAsia" w:ascii="新宋体" w:hAnsi="新宋体" w:eastAsia="新宋体"/>
-          <w:color w:val="A31515"/>
-          <w:sz w:val="19"/>
-          <w:highlight w:val="white"/>
-        </w:rPr>
-        <w:t>'scroll'</w:t>
-      </w:r>
-      <w:r>
-        <w:rPr>
-          <w:rFonts w:hint="eastAsia" w:ascii="新宋体" w:hAnsi="新宋体" w:eastAsia="新宋体"/>
-          <w:color w:val="000000"/>
-          <w:sz w:val="19"/>
-          <w:highlight w:val="white"/>
-        </w:rPr>
-        <w:t xml:space="preserve"> </w:t>
+        <w:t xml:space="preserve">: [], </w:t>
       </w:r>
       <w:r>
         <w:rPr>
@@ -350,42 +155,37 @@
           <w:sz w:val="19"/>
           <w:highlight w:val="white"/>
         </w:rPr>
-        <w:t>//触摸滑动元素 'belt'(两边的滑动皮带),'scroll'(最左边的滑轮),'content'(中间的内容)</w:t>
+        <w:t>//滚动内容</w:t>
+      </w:r>
+      <w:r>
+        <w:rPr>
+          <w:rFonts w:hint="eastAsia" w:ascii="新宋体" w:hAnsi="新宋体" w:eastAsia="新宋体"/>
+          <w:color w:val="008000"/>
+          <w:sz w:val="19"/>
+          <w:highlight w:val="white"/>
+          <w:lang w:val="en-US" w:eastAsia="zh-CN"/>
+        </w:rPr>
+        <w:t xml:space="preserve">  传入需要显示的数组，默认会在Html上突出部分显示数组中的第二个</w:t>
       </w:r>
     </w:p>
     <w:p>
       <w:pPr>
+        <w:spacing w:beforeLines="0" w:afterLines="0"/>
+        <w:jc w:val="left"/>
         <w:rPr>
           <w:rFonts w:hint="eastAsia" w:ascii="新宋体" w:hAnsi="新宋体" w:eastAsia="新宋体"/>
           <w:color w:val="008000"/>
           <w:sz w:val="19"/>
           <w:highlight w:val="white"/>
-          <w:lang w:val="en-US" w:eastAsia="zh-CN"/>
-        </w:rPr>
-      </w:pPr>
-      <w:r>
-        <w:rPr>
-          <w:rFonts w:hint="eastAsia"/>
-          <w:sz w:val="28"/>
-          <w:szCs w:val="28"/>
-          <w:lang w:val="en-US" w:eastAsia="zh-CN"/>
-        </w:rPr>
-        <w:t>Demo:打开文件夹中的Demo.html查看演示(请在手机模式下查看)。</w:t>
-      </w:r>
-    </w:p>
-    <w:p>
-      <w:pPr>
-        <w:rPr>
-          <w:rFonts w:hint="eastAsia" w:eastAsiaTheme="minorEastAsia"/>
           <w:lang w:val="en-US" w:eastAsia="zh-CN"/>
         </w:rPr>
       </w:pPr>
       <w:r>
         <w:drawing>
           <wp:inline distT="0" distB="0" distL="114300" distR="114300">
-            <wp:extent cx="5062220" cy="2178050"/>
-            <wp:effectExtent l="0" t="0" r="5080" b="12700"/>
-            <wp:docPr id="4" name="图片 4"/>
+            <wp:extent cx="3742690" cy="2259330"/>
+            <wp:effectExtent l="0" t="0" r="10160" b="7620"/>
+            <wp:docPr id="5" name="图片 2"/>
             <wp:cNvGraphicFramePr>
               <a:graphicFrameLocks xmlns:a="http://schemas.openxmlformats.org/drawingml/2006/main" noChangeAspect="1"/>
             </wp:cNvGraphicFramePr>
@@ -393,13 +193,13 @@
               <a:graphicData uri="http://schemas.openxmlformats.org/drawingml/2006/picture">
                 <pic:pic xmlns:pic="http://schemas.openxmlformats.org/drawingml/2006/picture">
                   <pic:nvPicPr>
-                    <pic:cNvPr id="4" name="图片 4"/>
+                    <pic:cNvPr id="5" name="图片 2"/>
                     <pic:cNvPicPr>
                       <a:picLocks noChangeAspect="1"/>
                     </pic:cNvPicPr>
                   </pic:nvPicPr>
                   <pic:blipFill>
-                    <a:blip r:embed="rId6"/>
+                    <a:blip r:embed="rId5"/>
                     <a:stretch>
                       <a:fillRect/>
                     </a:stretch>
@@ -407,7 +207,7 @@
                   <pic:spPr>
                     <a:xfrm>
                       <a:off x="0" y="0"/>
-                      <a:ext cx="5062220" cy="2178050"/>
+                      <a:ext cx="3742690" cy="2259330"/>
                     </a:xfrm>
                     <a:prstGeom prst="rect">
                       <a:avLst/>
@@ -423,6 +223,127 @@
           </wp:inline>
         </w:drawing>
       </w:r>
+    </w:p>
+    <w:p>
+      <w:pPr>
+        <w:rPr>
+          <w:rFonts w:hint="eastAsia" w:ascii="新宋体" w:hAnsi="新宋体" w:eastAsia="新宋体"/>
+          <w:color w:val="008000"/>
+          <w:sz w:val="19"/>
+          <w:highlight w:val="white"/>
+          <w:lang w:val="en-US" w:eastAsia="zh-CN"/>
+        </w:rPr>
+      </w:pPr>
+      <w:r>
+        <w:rPr>
+          <w:rFonts w:hint="eastAsia" w:ascii="新宋体" w:hAnsi="新宋体" w:eastAsia="新宋体"/>
+          <w:color w:val="008B8B"/>
+          <w:sz w:val="19"/>
+          <w:highlight w:val="white"/>
+        </w:rPr>
+        <w:t>speed</w:t>
+      </w:r>
+      <w:r>
+        <w:rPr>
+          <w:rFonts w:hint="eastAsia" w:ascii="新宋体" w:hAnsi="新宋体" w:eastAsia="新宋体"/>
+          <w:color w:val="000000"/>
+          <w:sz w:val="19"/>
+          <w:highlight w:val="white"/>
+        </w:rPr>
+        <w:t xml:space="preserve">: 2000 </w:t>
+      </w:r>
+      <w:r>
+        <w:rPr>
+          <w:rFonts w:hint="eastAsia" w:ascii="新宋体" w:hAnsi="新宋体" w:eastAsia="新宋体"/>
+          <w:color w:val="008000"/>
+          <w:sz w:val="19"/>
+          <w:highlight w:val="white"/>
+        </w:rPr>
+        <w:t>//滚动速度</w:t>
+      </w:r>
+      <w:r>
+        <w:rPr>
+          <w:rFonts w:hint="eastAsia" w:ascii="新宋体" w:hAnsi="新宋体" w:eastAsia="新宋体"/>
+          <w:color w:val="008000"/>
+          <w:sz w:val="19"/>
+          <w:highlight w:val="white"/>
+          <w:lang w:val="en-US" w:eastAsia="zh-CN"/>
+        </w:rPr>
+        <w:t xml:space="preserve">  滑动或点击上下按钮时滚动速度 1000位一秒</w:t>
+      </w:r>
+    </w:p>
+    <w:p>
+      <w:pPr>
+        <w:rPr>
+          <w:rFonts w:hint="eastAsia" w:ascii="新宋体" w:hAnsi="新宋体" w:eastAsia="新宋体"/>
+          <w:color w:val="008000"/>
+          <w:sz w:val="19"/>
+          <w:highlight w:val="white"/>
+          <w:lang w:val="en-US" w:eastAsia="zh-CN"/>
+        </w:rPr>
+      </w:pPr>
+      <w:r>
+        <w:rPr>
+          <w:rFonts w:hint="eastAsia"/>
+          <w:sz w:val="28"/>
+          <w:szCs w:val="28"/>
+          <w:lang w:val="en-US" w:eastAsia="zh-CN"/>
+        </w:rPr>
+        <w:t>Demo:打开文件夹中的Demo.html查看演示(请在手机模式下查看)。</w:t>
+      </w:r>
+    </w:p>
+    <w:p>
+      <w:pPr>
+        <w:rPr>
+          <w:rFonts w:hint="eastAsia" w:eastAsiaTheme="minorEastAsia"/>
+          <w:lang w:val="en-US" w:eastAsia="zh-CN"/>
+        </w:rPr>
+      </w:pPr>
+      <w:r>
+        <w:drawing>
+          <wp:inline distT="0" distB="0" distL="114300" distR="114300">
+            <wp:extent cx="5272405" cy="2011680"/>
+            <wp:effectExtent l="0" t="0" r="4445" b="7620"/>
+            <wp:docPr id="6" name="图片 3"/>
+            <wp:cNvGraphicFramePr>
+              <a:graphicFrameLocks xmlns:a="http://schemas.openxmlformats.org/drawingml/2006/main" noChangeAspect="1"/>
+            </wp:cNvGraphicFramePr>
+            <a:graphic xmlns:a="http://schemas.openxmlformats.org/drawingml/2006/main">
+              <a:graphicData uri="http://schemas.openxmlformats.org/drawingml/2006/picture">
+                <pic:pic xmlns:pic="http://schemas.openxmlformats.org/drawingml/2006/picture">
+                  <pic:nvPicPr>
+                    <pic:cNvPr id="6" name="图片 3"/>
+                    <pic:cNvPicPr>
+                      <a:picLocks noChangeAspect="1"/>
+                    </pic:cNvPicPr>
+                  </pic:nvPicPr>
+                  <pic:blipFill>
+                    <a:blip r:embed="rId6"/>
+                    <a:stretch>
+                      <a:fillRect/>
+                    </a:stretch>
+                  </pic:blipFill>
+                  <pic:spPr>
+                    <a:xfrm>
+                      <a:off x="0" y="0"/>
+                      <a:ext cx="5272405" cy="2011680"/>
+                    </a:xfrm>
+                    <a:prstGeom prst="rect">
+                      <a:avLst/>
+                    </a:prstGeom>
+                    <a:noFill/>
+                    <a:ln w="9525">
+                      <a:noFill/>
+                    </a:ln>
+                  </pic:spPr>
+                </pic:pic>
+              </a:graphicData>
+            </a:graphic>
+          </wp:inline>
+        </w:drawing>
+      </w:r>
+      <w:bookmarkStart w:id="0" w:name="_GoBack"/>
+      <w:bookmarkEnd w:id="0"/>
     </w:p>
     <w:sectPr>
       <w:pgSz w:w="11906" w:h="16838"/>

</xml_diff>